<commit_message>
Update week 7 programming assignment.
</commit_message>
<xml_diff>
--- a/CPSC-24500/Week07/2017SpringW07ProgrammingAssignment.docx
+++ b/CPSC-24500/Week07/2017SpringW07ProgrammingAssignment.docx
@@ -323,16 +323,7 @@
                 <w:sz w:val="22"/>
                 <w:szCs w:val="22"/>
               </w:rPr>
-              <w:t>Complete the</w:t>
-            </w:r>
-            <w:bookmarkStart w:id="1" w:name="_GoBack"/>
-            <w:bookmarkEnd w:id="1"/>
-            <w:r>
-              <w:rPr>
-                <w:sz w:val="22"/>
-                <w:szCs w:val="22"/>
-              </w:rPr>
-              <w:t xml:space="preserve"> Visual Studio </w:t>
+              <w:t xml:space="preserve">Complete the Visual Studio </w:t>
             </w:r>
             <w:r>
               <w:rPr>
@@ -666,6 +657,13 @@
                 <w:sz w:val="22"/>
                 <w:szCs w:val="22"/>
               </w:rPr>
+              <w:t xml:space="preserve">Note: </w:t>
+            </w:r>
+            <w:r>
+              <w:rPr>
+                <w:sz w:val="22"/>
+                <w:szCs w:val="22"/>
+              </w:rPr>
               <w:t>If you open this URL link in your browser, you should be able to view the XML file contents.</w:t>
             </w:r>
             <w:r>
@@ -673,21 +671,56 @@
                 <w:sz w:val="22"/>
                 <w:szCs w:val="22"/>
               </w:rPr>
-              <w:t xml:space="preserve"> Note that the file may change during the week so </w:t>
-            </w:r>
-            <w:r>
-              <w:rPr>
-                <w:sz w:val="22"/>
-                <w:szCs w:val="22"/>
-              </w:rPr>
-              <w:t>make your solution generic and t</w:t>
-            </w:r>
-            <w:r>
-              <w:rPr>
-                <w:sz w:val="22"/>
-                <w:szCs w:val="22"/>
-              </w:rPr>
-              <w:t xml:space="preserve">ext </w:t>
+              <w:t xml:space="preserve"> </w:t>
+            </w:r>
+            <w:r>
+              <w:rPr>
+                <w:sz w:val="22"/>
+                <w:szCs w:val="22"/>
+              </w:rPr>
+              <w:t>T</w:t>
+            </w:r>
+            <w:r>
+              <w:rPr>
+                <w:sz w:val="22"/>
+                <w:szCs w:val="22"/>
+              </w:rPr>
+              <w:t xml:space="preserve">he file may change during the week so </w:t>
+            </w:r>
+            <w:r>
+              <w:rPr>
+                <w:sz w:val="22"/>
+                <w:szCs w:val="22"/>
+              </w:rPr>
+              <w:t xml:space="preserve">make your solution </w:t>
+            </w:r>
+            <w:r>
+              <w:rPr>
+                <w:sz w:val="22"/>
+                <w:szCs w:val="22"/>
+              </w:rPr>
+              <w:t xml:space="preserve">is reasonably </w:t>
+            </w:r>
+            <w:r>
+              <w:rPr>
+                <w:sz w:val="22"/>
+                <w:szCs w:val="22"/>
+              </w:rPr>
+              <w:t>generic and t</w:t>
+            </w:r>
+            <w:r>
+              <w:rPr>
+                <w:sz w:val="22"/>
+                <w:szCs w:val="22"/>
+              </w:rPr>
+              <w:t>es</w:t>
+            </w:r>
+            <w:r>
+              <w:rPr>
+                <w:sz w:val="22"/>
+                <w:szCs w:val="22"/>
+              </w:rPr>
+              <w:t xml:space="preserve">t </w:t>
             </w:r>
             <w:r>
               <w:rPr>
@@ -701,7 +734,21 @@
                 <w:sz w:val="22"/>
                 <w:szCs w:val="22"/>
               </w:rPr>
-              <w:t xml:space="preserve">multiple times. </w:t>
+              <w:t>multiple times</w:t>
+            </w:r>
+            <w:r>
+              <w:rPr>
+                <w:sz w:val="22"/>
+                <w:szCs w:val="22"/>
+              </w:rPr>
+              <w:t xml:space="preserve"> during the week</w:t>
+            </w:r>
+            <w:r>
+              <w:rPr>
+                <w:sz w:val="22"/>
+                <w:szCs w:val="22"/>
+              </w:rPr>
+              <w:t xml:space="preserve">. </w:t>
             </w:r>
             <w:r>
               <w:rPr>
@@ -772,7 +819,21 @@
                 <w:sz w:val="22"/>
                 <w:szCs w:val="22"/>
               </w:rPr>
-              <w:t xml:space="preserve">Parse the contents of the file to extract the shapes. </w:t>
+              <w:t xml:space="preserve">Parse the contents of the </w:t>
+            </w:r>
+            <w:r>
+              <w:rPr>
+                <w:sz w:val="22"/>
+                <w:szCs w:val="22"/>
+              </w:rPr>
+              <w:t xml:space="preserve">XML </w:t>
+            </w:r>
+            <w:r>
+              <w:rPr>
+                <w:sz w:val="22"/>
+                <w:szCs w:val="22"/>
+              </w:rPr>
+              <w:t xml:space="preserve">file to extract the shapes. </w:t>
             </w:r>
           </w:p>
         </w:tc>
@@ -920,6 +981,13 @@
                 <w:sz w:val="22"/>
                 <w:szCs w:val="22"/>
               </w:rPr>
+              <w:t>(</w:t>
+            </w:r>
+            <w:r>
+              <w:rPr>
+                <w:sz w:val="22"/>
+                <w:szCs w:val="22"/>
+              </w:rPr>
               <w:t>like</w:t>
             </w:r>
             <w:r>
@@ -928,6 +996,13 @@
                 <w:szCs w:val="22"/>
               </w:rPr>
               <w:t xml:space="preserve"> what we did in the Java ShapesLibrary</w:t>
+            </w:r>
+            <w:r>
+              <w:rPr>
+                <w:sz w:val="22"/>
+                <w:szCs w:val="22"/>
+              </w:rPr>
+              <w:t xml:space="preserve"> example)</w:t>
             </w:r>
             <w:r>
               <w:rPr>
@@ -1012,7 +1087,21 @@
                 <w:sz w:val="22"/>
                 <w:szCs w:val="22"/>
               </w:rPr>
-              <w:t xml:space="preserve"> view class that</w:t>
+              <w:t xml:space="preserve"> </w:t>
+            </w:r>
+            <w:r>
+              <w:rPr>
+                <w:sz w:val="22"/>
+                <w:szCs w:val="22"/>
+              </w:rPr>
+              <w:t>ShapesV</w:t>
+            </w:r>
+            <w:r>
+              <w:rPr>
+                <w:sz w:val="22"/>
+                <w:szCs w:val="22"/>
+              </w:rPr>
+              <w:t>iew class that</w:t>
             </w:r>
             <w:r>
               <w:rPr>
@@ -1097,14 +1186,70 @@
                 <w:sz w:val="22"/>
                 <w:szCs w:val="22"/>
               </w:rPr>
-              <w:t>Controller class that links Model and Controller together.</w:t>
-            </w:r>
-            <w:r>
-              <w:rPr>
-                <w:sz w:val="22"/>
-                <w:szCs w:val="22"/>
-              </w:rPr>
-              <w:t xml:space="preserve"> Any attempt to create a separate </w:t>
+              <w:t>Shapes</w:t>
+            </w:r>
+            <w:r>
+              <w:rPr>
+                <w:sz w:val="22"/>
+                <w:szCs w:val="22"/>
+              </w:rPr>
+              <w:t xml:space="preserve">Controller class that links </w:t>
+            </w:r>
+            <w:r>
+              <w:rPr>
+                <w:sz w:val="22"/>
+                <w:szCs w:val="22"/>
+              </w:rPr>
+              <w:t>Shapes</w:t>
+            </w:r>
+            <w:r>
+              <w:rPr>
+                <w:sz w:val="22"/>
+                <w:szCs w:val="22"/>
+              </w:rPr>
+              <w:t xml:space="preserve">Model and </w:t>
+            </w:r>
+            <w:r>
+              <w:rPr>
+                <w:sz w:val="22"/>
+                <w:szCs w:val="22"/>
+              </w:rPr>
+              <w:t xml:space="preserve">ShapesView classes </w:t>
+            </w:r>
+            <w:r>
+              <w:rPr>
+                <w:sz w:val="22"/>
+                <w:szCs w:val="22"/>
+              </w:rPr>
+              <w:t>together.</w:t>
+            </w:r>
+            <w:r>
+              <w:rPr>
+                <w:sz w:val="22"/>
+                <w:szCs w:val="22"/>
+              </w:rPr>
+              <w:t xml:space="preserve"> </w:t>
+            </w:r>
+            <w:r>
+              <w:rPr>
+                <w:sz w:val="22"/>
+                <w:szCs w:val="22"/>
+              </w:rPr>
+              <w:t>Note that a</w:t>
+            </w:r>
+            <w:r>
+              <w:rPr>
+                <w:sz w:val="22"/>
+                <w:szCs w:val="22"/>
+              </w:rPr>
+              <w:t xml:space="preserve">ny attempt to create a separate </w:t>
+            </w:r>
+            <w:r>
+              <w:rPr>
+                <w:sz w:val="22"/>
+                <w:szCs w:val="22"/>
+              </w:rPr>
+              <w:t>Shapes</w:t>
             </w:r>
             <w:r>
               <w:rPr>
@@ -1294,7 +1439,7 @@
                 <w:sz w:val="22"/>
                 <w:szCs w:val="22"/>
               </w:rPr>
-              <w:t xml:space="preserve">You should have testing this executable </w:t>
+              <w:t xml:space="preserve">You should have test this executable </w:t>
             </w:r>
             <w:r>
               <w:rPr>
@@ -1315,7 +1460,23 @@
                 <w:sz w:val="22"/>
                 <w:szCs w:val="22"/>
               </w:rPr>
-              <w:t xml:space="preserve"> Windows File Explorer. </w:t>
+              <w:t xml:space="preserve"> Windows File Explorer</w:t>
+            </w:r>
+            <w:r>
+              <w:rPr>
+                <w:sz w:val="22"/>
+                <w:szCs w:val="22"/>
+              </w:rPr>
+              <w:t xml:space="preserve"> to make sure that it works</w:t>
+            </w:r>
+            <w:bookmarkStart w:id="1" w:name="_GoBack"/>
+            <w:bookmarkEnd w:id="1"/>
+            <w:r>
+              <w:rPr>
+                <w:sz w:val="22"/>
+                <w:szCs w:val="22"/>
+              </w:rPr>
+              <w:t xml:space="preserve">. </w:t>
             </w:r>
           </w:p>
         </w:tc>
@@ -1483,6 +1644,7 @@
           <w:sz w:val="22"/>
           <w:szCs w:val="22"/>
         </w:rPr>
+        <w:lastRenderedPageBreak/>
         <w:t>Good luck</w:t>
       </w:r>
       <w:r>

</xml_diff>

<commit_message>
Add xml files and update documents.
</commit_message>
<xml_diff>
--- a/CPSC-24500/Week07/2017SpringW07ProgrammingAssignment.docx
+++ b/CPSC-24500/Week07/2017SpringW07ProgrammingAssignment.docx
@@ -259,8 +259,6 @@
               </w:rPr>
               <w:t>Requirement</w:t>
             </w:r>
-            <w:bookmarkStart w:id="0" w:name="_GoBack"/>
-            <w:bookmarkEnd w:id="0"/>
           </w:p>
         </w:tc>
         <w:tc>
@@ -319,7 +317,7 @@
                 <w:szCs w:val="22"/>
               </w:rPr>
             </w:pPr>
-            <w:bookmarkStart w:id="1" w:name="_Hlk481162588"/>
+            <w:bookmarkStart w:id="0" w:name="_Hlk481162588"/>
             <w:r>
               <w:rPr>
                 <w:sz w:val="22"/>
@@ -372,7 +370,7 @@
               </w:rPr>
               <w:t>.</w:t>
             </w:r>
-            <w:bookmarkEnd w:id="1"/>
+            <w:bookmarkEnd w:id="0"/>
             <w:r>
               <w:rPr>
                 <w:sz w:val="22"/>
@@ -1420,7 +1418,23 @@
                 <w:sz w:val="22"/>
                 <w:szCs w:val="22"/>
               </w:rPr>
-              <w:t xml:space="preserve">You should have test this executable </w:t>
+              <w:t>You should have test</w:t>
+            </w:r>
+            <w:r>
+              <w:rPr>
+                <w:sz w:val="22"/>
+                <w:szCs w:val="22"/>
+              </w:rPr>
+              <w:t>ed</w:t>
+            </w:r>
+            <w:bookmarkStart w:id="1" w:name="_GoBack"/>
+            <w:bookmarkEnd w:id="1"/>
+            <w:r>
+              <w:rPr>
+                <w:sz w:val="22"/>
+                <w:szCs w:val="22"/>
+              </w:rPr>
+              <w:t xml:space="preserve"> this executable </w:t>
             </w:r>
             <w:r>
               <w:rPr>

</xml_diff>